<commit_message>
added the flowchart, security, deployment information to the docs
</commit_message>
<xml_diff>
--- a/The Rise of E-commerce Nurseries.docx
+++ b/The Rise of E-commerce Nurseries.docx
@@ -506,23 +506,19 @@
     <w:p>
       <w:pPr>
         <w:rPr>
-          <w:sz w:val="24"/>
-          <w:szCs w:val="24"/>
+          <w:b w:val="1"/>
+          <w:sz w:val="26"/>
+          <w:szCs w:val="26"/>
         </w:rPr>
       </w:pPr>
       <w:r>
         <w:rPr>
           <w:b w:val="1"/>
-          <w:sz w:val="24"/>
-          <w:szCs w:val="24"/>
+          <w:sz w:val="26"/>
+          <w:szCs w:val="26"/>
           <w:rtl w:val="0"/>
         </w:rPr>
         <w:t xml:space="preserve">Project Overview</w:t>
-      </w:r>
-      <w:r>
-        <w:rPr>
-          <w:rtl w:val="0"/>
-        </w:rPr>
       </w:r>
     </w:p>
     <w:p>
@@ -544,7 +540,7 @@
         <w:widowControl w:val="1"/>
         <w:numPr>
           <w:ilvl w:val="0"/>
-          <w:numId w:val="1"/>
+          <w:numId w:val="2"/>
         </w:numPr>
         <w:pBdr>
           <w:top w:space="0" w:sz="0" w:val="nil"/>
@@ -608,7 +604,7 @@
         <w:widowControl w:val="1"/>
         <w:numPr>
           <w:ilvl w:val="0"/>
-          <w:numId w:val="1"/>
+          <w:numId w:val="2"/>
         </w:numPr>
         <w:pBdr>
           <w:top w:space="0" w:sz="0" w:val="nil"/>
@@ -649,7 +645,7 @@
         <w:widowControl w:val="1"/>
         <w:numPr>
           <w:ilvl w:val="0"/>
-          <w:numId w:val="1"/>
+          <w:numId w:val="2"/>
         </w:numPr>
         <w:pBdr>
           <w:top w:space="0" w:sz="0" w:val="nil"/>
@@ -690,7 +686,7 @@
         <w:widowControl w:val="1"/>
         <w:numPr>
           <w:ilvl w:val="0"/>
-          <w:numId w:val="1"/>
+          <w:numId w:val="2"/>
         </w:numPr>
         <w:pBdr>
           <w:top w:space="0" w:sz="0" w:val="nil"/>
@@ -731,7 +727,7 @@
         <w:widowControl w:val="1"/>
         <w:numPr>
           <w:ilvl w:val="0"/>
-          <w:numId w:val="1"/>
+          <w:numId w:val="2"/>
         </w:numPr>
         <w:pBdr>
           <w:top w:space="0" w:sz="0" w:val="nil"/>
@@ -772,7 +768,7 @@
         <w:widowControl w:val="1"/>
         <w:numPr>
           <w:ilvl w:val="0"/>
-          <w:numId w:val="1"/>
+          <w:numId w:val="2"/>
         </w:numPr>
         <w:pBdr>
           <w:top w:space="0" w:sz="0" w:val="nil"/>
@@ -807,11 +803,16 @@
     </w:p>
     <w:p>
       <w:pPr>
-        <w:rPr/>
+        <w:rPr>
+          <w:sz w:val="24"/>
+          <w:szCs w:val="24"/>
+        </w:rPr>
       </w:pPr>
       <w:r>
         <w:rPr>
           <w:b w:val="1"/>
+          <w:sz w:val="24"/>
+          <w:szCs w:val="24"/>
           <w:rtl w:val="0"/>
         </w:rPr>
         <w:t xml:space="preserve">System Architecture</w:t>
@@ -835,7 +836,9 @@
     </w:p>
     <w:p>
       <w:pPr>
-        <w:rPr/>
+        <w:rPr>
+          <w:b w:val="1"/>
+        </w:rPr>
       </w:pPr>
       <w:r>
         <w:rPr>
@@ -843,14 +846,24 @@
         </w:rPr>
         <w:t xml:space="preserve">The client side will be built using Vite and React to provide a responsive and interactive user interface. The server side will handle business logic, authentication, and database interactions using Node.js and Express.js. MongoDB will be used as the primary database to store product information, user data, and order details. Mongoose will facilitate the interaction with MongoDB. Email notifications will be sent using the Gmail SMTP server. Payment processing will be integrated using a third-party payment gateway such as Stripe.</w:t>
       </w:r>
+      <w:r>
+        <w:rPr>
+          <w:rtl w:val="0"/>
+        </w:rPr>
+      </w:r>
     </w:p>
     <w:p>
       <w:pPr>
-        <w:rPr/>
+        <w:rPr>
+          <w:sz w:val="24"/>
+          <w:szCs w:val="24"/>
+        </w:rPr>
       </w:pPr>
       <w:r>
         <w:rPr>
           <w:b w:val="1"/>
+          <w:sz w:val="24"/>
+          <w:szCs w:val="24"/>
           <w:rtl w:val="0"/>
         </w:rPr>
         <w:t xml:space="preserve">Features</w:t>
@@ -869,7 +882,7 @@
         <w:widowControl w:val="1"/>
         <w:numPr>
           <w:ilvl w:val="0"/>
-          <w:numId w:val="1"/>
+          <w:numId w:val="2"/>
         </w:numPr>
         <w:pBdr>
           <w:top w:space="0" w:sz="0" w:val="nil"/>
@@ -910,7 +923,7 @@
         <w:widowControl w:val="1"/>
         <w:numPr>
           <w:ilvl w:val="0"/>
-          <w:numId w:val="1"/>
+          <w:numId w:val="2"/>
         </w:numPr>
         <w:pBdr>
           <w:top w:space="0" w:sz="0" w:val="nil"/>
@@ -974,7 +987,7 @@
         <w:widowControl w:val="1"/>
         <w:numPr>
           <w:ilvl w:val="0"/>
-          <w:numId w:val="1"/>
+          <w:numId w:val="2"/>
         </w:numPr>
         <w:pBdr>
           <w:top w:space="0" w:sz="0" w:val="nil"/>
@@ -1015,7 +1028,7 @@
         <w:widowControl w:val="1"/>
         <w:numPr>
           <w:ilvl w:val="0"/>
-          <w:numId w:val="1"/>
+          <w:numId w:val="2"/>
         </w:numPr>
         <w:pBdr>
           <w:top w:space="0" w:sz="0" w:val="nil"/>
@@ -1056,7 +1069,7 @@
         <w:widowControl w:val="1"/>
         <w:numPr>
           <w:ilvl w:val="0"/>
-          <w:numId w:val="1"/>
+          <w:numId w:val="2"/>
         </w:numPr>
         <w:pBdr>
           <w:top w:space="0" w:sz="0" w:val="nil"/>
@@ -1097,7 +1110,7 @@
         <w:widowControl w:val="1"/>
         <w:numPr>
           <w:ilvl w:val="0"/>
-          <w:numId w:val="1"/>
+          <w:numId w:val="2"/>
         </w:numPr>
         <w:pBdr>
           <w:top w:space="0" w:sz="0" w:val="nil"/>
@@ -1138,7 +1151,7 @@
         <w:widowControl w:val="1"/>
         <w:numPr>
           <w:ilvl w:val="0"/>
-          <w:numId w:val="1"/>
+          <w:numId w:val="2"/>
         </w:numPr>
         <w:pBdr>
           <w:top w:space="0" w:sz="0" w:val="nil"/>
@@ -1179,7 +1192,7 @@
         <w:widowControl w:val="1"/>
         <w:numPr>
           <w:ilvl w:val="0"/>
-          <w:numId w:val="1"/>
+          <w:numId w:val="2"/>
         </w:numPr>
         <w:pBdr>
           <w:top w:space="0" w:sz="0" w:val="nil"/>
@@ -1214,11 +1227,16 @@
     </w:p>
     <w:p>
       <w:pPr>
-        <w:rPr/>
+        <w:rPr>
+          <w:sz w:val="24"/>
+          <w:szCs w:val="24"/>
+        </w:rPr>
       </w:pPr>
       <w:r>
         <w:rPr>
           <w:b w:val="1"/>
+          <w:sz w:val="24"/>
+          <w:szCs w:val="24"/>
           <w:rtl w:val="0"/>
         </w:rPr>
         <w:t xml:space="preserve">Technology Stack</w:t>
@@ -1237,7 +1255,7 @@
         <w:widowControl w:val="1"/>
         <w:numPr>
           <w:ilvl w:val="0"/>
-          <w:numId w:val="1"/>
+          <w:numId w:val="2"/>
         </w:numPr>
         <w:pBdr>
           <w:top w:space="0" w:sz="0" w:val="nil"/>
@@ -1278,7 +1296,7 @@
         <w:widowControl w:val="1"/>
         <w:numPr>
           <w:ilvl w:val="0"/>
-          <w:numId w:val="1"/>
+          <w:numId w:val="2"/>
         </w:numPr>
         <w:pBdr>
           <w:top w:space="0" w:sz="0" w:val="nil"/>
@@ -1319,7 +1337,7 @@
         <w:widowControl w:val="1"/>
         <w:numPr>
           <w:ilvl w:val="0"/>
-          <w:numId w:val="1"/>
+          <w:numId w:val="2"/>
         </w:numPr>
         <w:pBdr>
           <w:top w:space="0" w:sz="0" w:val="nil"/>
@@ -1360,7 +1378,7 @@
         <w:widowControl w:val="1"/>
         <w:numPr>
           <w:ilvl w:val="0"/>
-          <w:numId w:val="1"/>
+          <w:numId w:val="2"/>
         </w:numPr>
         <w:pBdr>
           <w:top w:space="0" w:sz="0" w:val="nil"/>
@@ -1401,7 +1419,7 @@
         <w:widowControl w:val="1"/>
         <w:numPr>
           <w:ilvl w:val="0"/>
-          <w:numId w:val="1"/>
+          <w:numId w:val="2"/>
         </w:numPr>
         <w:pBdr>
           <w:top w:space="0" w:sz="0" w:val="nil"/>
@@ -1442,7 +1460,7 @@
         <w:widowControl w:val="1"/>
         <w:numPr>
           <w:ilvl w:val="0"/>
-          <w:numId w:val="1"/>
+          <w:numId w:val="2"/>
         </w:numPr>
         <w:pBdr>
           <w:top w:space="0" w:sz="0" w:val="nil"/>
@@ -1483,7 +1501,7 @@
         <w:widowControl w:val="1"/>
         <w:numPr>
           <w:ilvl w:val="0"/>
-          <w:numId w:val="1"/>
+          <w:numId w:val="2"/>
         </w:numPr>
         <w:pBdr>
           <w:top w:space="0" w:sz="0" w:val="nil"/>
@@ -1518,11 +1536,90 @@
     </w:p>
     <w:p>
       <w:pPr>
+        <w:ind w:left="720" w:firstLine="0"/>
         <w:rPr/>
+      </w:pPr>
+      <w:r>
+        <w:rPr/>
+        <w:drawing>
+          <wp:inline distB="114300" distT="114300" distL="114300" distR="114300">
+            <wp:extent cx="5076825" cy="6978195"/>
+            <wp:effectExtent b="0" l="0" r="0" t="0"/>
+            <wp:docPr id="1" name="image1.jpg"/>
+            <a:graphic>
+              <a:graphicData uri="http://schemas.openxmlformats.org/drawingml/2006/picture">
+                <pic:pic>
+                  <pic:nvPicPr>
+                    <pic:cNvPr id="0" name="image1.jpg"/>
+                    <pic:cNvPicPr preferRelativeResize="0"/>
+                  </pic:nvPicPr>
+                  <pic:blipFill>
+                    <a:blip r:embed="rId7"/>
+                    <a:srcRect b="0" l="0" r="0" t="0"/>
+                    <a:stretch>
+                      <a:fillRect/>
+                    </a:stretch>
+                  </pic:blipFill>
+                  <pic:spPr>
+                    <a:xfrm>
+                      <a:off x="0" y="0"/>
+                      <a:ext cx="5076825" cy="6978195"/>
+                    </a:xfrm>
+                    <a:prstGeom prst="rect"/>
+                    <a:ln/>
+                  </pic:spPr>
+                </pic:pic>
+              </a:graphicData>
+            </a:graphic>
+          </wp:inline>
+        </w:drawing>
+      </w:r>
+      <w:r>
+        <w:rPr>
+          <w:rtl w:val="0"/>
+        </w:rPr>
+      </w:r>
+    </w:p>
+    <w:p>
+      <w:pPr>
+        <w:rPr>
+          <w:b w:val="1"/>
+          <w:sz w:val="24"/>
+          <w:szCs w:val="24"/>
+        </w:rPr>
+      </w:pPr>
+      <w:r>
+        <w:rPr>
+          <w:rtl w:val="0"/>
+        </w:rPr>
+      </w:r>
+    </w:p>
+    <w:p>
+      <w:pPr>
+        <w:rPr>
+          <w:b w:val="1"/>
+          <w:sz w:val="24"/>
+          <w:szCs w:val="24"/>
+        </w:rPr>
+      </w:pPr>
+      <w:r>
+        <w:rPr>
+          <w:rtl w:val="0"/>
+        </w:rPr>
+      </w:r>
+    </w:p>
+    <w:p>
+      <w:pPr>
+        <w:rPr>
+          <w:sz w:val="24"/>
+          <w:szCs w:val="24"/>
+        </w:rPr>
       </w:pPr>
       <w:r>
         <w:rPr>
           <w:b w:val="1"/>
+          <w:sz w:val="24"/>
+          <w:szCs w:val="24"/>
           <w:rtl w:val="0"/>
         </w:rPr>
         <w:t xml:space="preserve">Database Design</w:t>
@@ -1552,7 +1649,7 @@
         <w:widowControl w:val="1"/>
         <w:numPr>
           <w:ilvl w:val="0"/>
-          <w:numId w:val="1"/>
+          <w:numId w:val="2"/>
         </w:numPr>
         <w:pBdr>
           <w:top w:space="0" w:sz="0" w:val="nil"/>
@@ -1593,7 +1690,7 @@
         <w:widowControl w:val="1"/>
         <w:numPr>
           <w:ilvl w:val="0"/>
-          <w:numId w:val="1"/>
+          <w:numId w:val="2"/>
         </w:numPr>
         <w:pBdr>
           <w:top w:space="0" w:sz="0" w:val="nil"/>
@@ -1634,7 +1731,7 @@
         <w:widowControl w:val="1"/>
         <w:numPr>
           <w:ilvl w:val="0"/>
-          <w:numId w:val="1"/>
+          <w:numId w:val="2"/>
         </w:numPr>
         <w:pBdr>
           <w:top w:space="0" w:sz="0" w:val="nil"/>
@@ -1666,43 +1763,54 @@
         </w:rPr>
         <w:t xml:space="preserve">Orders: Stores order details including products, quantities, and transaction information.</w:t>
       </w:r>
+      <w:r>
+        <w:rPr>
+          <w:rtl w:val="0"/>
+        </w:rPr>
+      </w:r>
     </w:p>
     <w:p>
       <w:pPr>
-        <w:keepNext w:val="0"/>
-        <w:keepLines w:val="0"/>
-        <w:pageBreakBefore w:val="0"/>
-        <w:widowControl w:val="1"/>
-        <w:pBdr>
-          <w:top w:space="0" w:sz="0" w:val="nil"/>
-          <w:left w:space="0" w:sz="0" w:val="nil"/>
-          <w:bottom w:space="0" w:sz="0" w:val="nil"/>
-          <w:right w:space="0" w:sz="0" w:val="nil"/>
-          <w:between w:space="0" w:sz="0" w:val="nil"/>
-        </w:pBdr>
-        <w:shd w:fill="auto" w:val="clear"/>
-        <w:spacing w:after="200" w:before="0" w:line="276" w:lineRule="auto"/>
-        <w:ind w:left="360" w:right="0" w:firstLine="0"/>
-        <w:jc w:val="left"/>
-        <w:rPr/>
+        <w:rPr>
+          <w:b w:val="1"/>
+          <w:sz w:val="24"/>
+          <w:szCs w:val="24"/>
+        </w:rPr>
       </w:pPr>
       <w:r>
-        <w:rPr/>
+        <w:rPr>
+          <w:rtl w:val="0"/>
+        </w:rPr>
+      </w:r>
+    </w:p>
+    <w:p>
+      <w:pPr>
+        <w:rPr>
+          <w:sz w:val="24"/>
+          <w:szCs w:val="24"/>
+        </w:rPr>
+      </w:pPr>
+      <w:r>
+        <w:rPr>
+          <w:b w:val="1"/>
+          <w:sz w:val="24"/>
+          <w:szCs w:val="24"/>
+        </w:rPr>
         <w:drawing>
           <wp:inline distB="114300" distT="114300" distL="114300" distR="114300">
-            <wp:extent cx="5105400" cy="2469353"/>
+            <wp:extent cx="5629275" cy="4115483"/>
             <wp:effectExtent b="0" l="0" r="0" t="0"/>
-            <wp:docPr id="1" name="image1.jpg"/>
+            <wp:docPr id="2" name="image2.png"/>
             <a:graphic>
               <a:graphicData uri="http://schemas.openxmlformats.org/drawingml/2006/picture">
                 <pic:pic>
                   <pic:nvPicPr>
-                    <pic:cNvPr id="0" name="image1.jpg"/>
+                    <pic:cNvPr id="0" name="image2.png"/>
                     <pic:cNvPicPr preferRelativeResize="0"/>
                   </pic:nvPicPr>
                   <pic:blipFill>
-                    <a:blip r:embed="rId7"/>
-                    <a:srcRect b="15320" l="2430" r="4513" t="6419"/>
+                    <a:blip r:embed="rId8"/>
+                    <a:srcRect b="0" l="0" r="0" t="0"/>
                     <a:stretch>
                       <a:fillRect/>
                     </a:stretch>
@@ -1710,7 +1818,7 @@
                   <pic:spPr>
                     <a:xfrm>
                       <a:off x="0" y="0"/>
-                      <a:ext cx="5105400" cy="2469353"/>
+                      <a:ext cx="5629275" cy="4115483"/>
                     </a:xfrm>
                     <a:prstGeom prst="rect"/>
                     <a:ln/>
@@ -1723,17 +1831,9 @@
       </w:r>
       <w:r>
         <w:rPr>
-          <w:rtl w:val="0"/>
-        </w:rPr>
-      </w:r>
-    </w:p>
-    <w:p>
-      <w:pPr>
-        <w:rPr/>
-      </w:pPr>
-      <w:r>
-        <w:rPr>
           <w:b w:val="1"/>
+          <w:sz w:val="24"/>
+          <w:szCs w:val="24"/>
           <w:rtl w:val="0"/>
         </w:rPr>
         <w:t xml:space="preserve">User Interface Design</w:t>
@@ -1763,7 +1863,7 @@
         <w:widowControl w:val="1"/>
         <w:numPr>
           <w:ilvl w:val="0"/>
-          <w:numId w:val="1"/>
+          <w:numId w:val="2"/>
         </w:numPr>
         <w:pBdr>
           <w:top w:space="0" w:sz="0" w:val="nil"/>
@@ -1804,7 +1904,7 @@
         <w:widowControl w:val="1"/>
         <w:numPr>
           <w:ilvl w:val="0"/>
-          <w:numId w:val="1"/>
+          <w:numId w:val="2"/>
         </w:numPr>
         <w:pBdr>
           <w:top w:space="0" w:sz="0" w:val="nil"/>
@@ -1845,7 +1945,7 @@
         <w:widowControl w:val="1"/>
         <w:numPr>
           <w:ilvl w:val="0"/>
-          <w:numId w:val="1"/>
+          <w:numId w:val="2"/>
         </w:numPr>
         <w:pBdr>
           <w:top w:space="0" w:sz="0" w:val="nil"/>
@@ -1886,7 +1986,7 @@
         <w:widowControl w:val="1"/>
         <w:numPr>
           <w:ilvl w:val="0"/>
-          <w:numId w:val="1"/>
+          <w:numId w:val="2"/>
         </w:numPr>
         <w:pBdr>
           <w:top w:space="0" w:sz="0" w:val="nil"/>
@@ -1919,6 +2019,204 @@
         <w:t xml:space="preserve">User Profile: Providing users with access to their order history, settings, and account information.</w:t>
       </w:r>
     </w:p>
+    <w:p>
+      <w:pPr>
+        <w:ind w:left="0" w:firstLine="0"/>
+        <w:rPr>
+          <w:b w:val="1"/>
+          <w:sz w:val="24"/>
+          <w:szCs w:val="24"/>
+        </w:rPr>
+      </w:pPr>
+      <w:r>
+        <w:rPr>
+          <w:b w:val="1"/>
+          <w:sz w:val="24"/>
+          <w:szCs w:val="24"/>
+          <w:rtl w:val="0"/>
+        </w:rPr>
+        <w:t xml:space="preserve">Security</w:t>
+      </w:r>
+    </w:p>
+    <w:p>
+      <w:pPr>
+        <w:ind w:left="0" w:firstLine="0"/>
+        <w:rPr/>
+      </w:pPr>
+      <w:r>
+        <w:rPr>
+          <w:u w:val="single"/>
+          <w:rtl w:val="0"/>
+        </w:rPr>
+        <w:t xml:space="preserve">User Authentication</w:t>
+      </w:r>
+      <w:r>
+        <w:rPr>
+          <w:rtl w:val="0"/>
+        </w:rPr>
+        <w:t xml:space="preserve">: Utilize authentication methods such as username/password, social login (OAuth), or biometric authentication (fingerprint, facial recognition) to verify user identities.</w:t>
+      </w:r>
+    </w:p>
+    <w:p>
+      <w:pPr>
+        <w:ind w:left="0" w:firstLine="0"/>
+        <w:rPr/>
+      </w:pPr>
+      <w:r>
+        <w:rPr>
+          <w:u w:val="single"/>
+          <w:rtl w:val="0"/>
+        </w:rPr>
+        <w:t xml:space="preserve">Secure Password Storage</w:t>
+      </w:r>
+      <w:r>
+        <w:rPr>
+          <w:rtl w:val="0"/>
+        </w:rPr>
+        <w:t xml:space="preserve">: Hash passwords using strong hashing algorithms like bcrypt before storing them in your database to prevent unauthorized access in case of a data breach.</w:t>
+      </w:r>
+    </w:p>
+    <w:p>
+      <w:pPr>
+        <w:ind w:left="0" w:firstLine="0"/>
+        <w:rPr/>
+      </w:pPr>
+      <w:r>
+        <w:rPr>
+          <w:u w:val="single"/>
+          <w:rtl w:val="0"/>
+        </w:rPr>
+        <w:t xml:space="preserve">JWT (JSON Web Tokens)</w:t>
+      </w:r>
+      <w:r>
+        <w:rPr>
+          <w:rtl w:val="0"/>
+        </w:rPr>
+        <w:t xml:space="preserve">: Use JWT for session management and authentication tokens. Ensure tokens are securely stored on the client side (e.g., in HTTPOnly cookies) to prevent cross-site scripting (XSS) attacks.</w:t>
+      </w:r>
+    </w:p>
+    <w:p>
+      <w:pPr>
+        <w:ind w:left="0" w:firstLine="0"/>
+        <w:rPr>
+          <w:b w:val="1"/>
+          <w:sz w:val="24"/>
+          <w:szCs w:val="24"/>
+        </w:rPr>
+      </w:pPr>
+      <w:r>
+        <w:rPr>
+          <w:b w:val="1"/>
+          <w:sz w:val="24"/>
+          <w:szCs w:val="24"/>
+          <w:rtl w:val="0"/>
+        </w:rPr>
+        <w:t xml:space="preserve">Deployment Strategy</w:t>
+      </w:r>
+    </w:p>
+    <w:p>
+      <w:pPr>
+        <w:numPr>
+          <w:ilvl w:val="0"/>
+          <w:numId w:val="1"/>
+        </w:numPr>
+        <w:spacing w:after="0" w:afterAutospacing="0"/>
+        <w:ind w:left="720" w:hanging="360"/>
+        <w:rPr>
+          <w:u w:val="none"/>
+        </w:rPr>
+      </w:pPr>
+      <w:r>
+        <w:rPr>
+          <w:rtl w:val="0"/>
+        </w:rPr>
+        <w:t xml:space="preserve">Develop the website using a frontend framework like React.</w:t>
+      </w:r>
+    </w:p>
+    <w:p>
+      <w:pPr>
+        <w:numPr>
+          <w:ilvl w:val="0"/>
+          <w:numId w:val="1"/>
+        </w:numPr>
+        <w:spacing w:after="0" w:afterAutospacing="0"/>
+        <w:ind w:left="720" w:hanging="360"/>
+        <w:rPr>
+          <w:u w:val="none"/>
+        </w:rPr>
+      </w:pPr>
+      <w:r>
+        <w:rPr>
+          <w:rtl w:val="0"/>
+        </w:rPr>
+        <w:t xml:space="preserve">Set up a Vercel account and link your repository for seamless deployment.</w:t>
+      </w:r>
+    </w:p>
+    <w:p>
+      <w:pPr>
+        <w:numPr>
+          <w:ilvl w:val="0"/>
+          <w:numId w:val="1"/>
+        </w:numPr>
+        <w:ind w:left="720" w:hanging="360"/>
+        <w:rPr>
+          <w:u w:val="none"/>
+        </w:rPr>
+      </w:pPr>
+      <w:r>
+        <w:rPr>
+          <w:rtl w:val="0"/>
+        </w:rPr>
+        <w:t xml:space="preserve">Utilize Vercel's built-in features for easy scaling and performance optimization.</w:t>
+      </w:r>
+    </w:p>
+    <w:p>
+      <w:pPr>
+        <w:ind w:left="720" w:firstLine="0"/>
+        <w:rPr/>
+      </w:pPr>
+      <w:r>
+        <w:rPr>
+          <w:rtl w:val="0"/>
+        </w:rPr>
+      </w:r>
+    </w:p>
+    <w:p>
+      <w:pPr>
+        <w:ind w:left="0" w:firstLine="0"/>
+        <w:rPr/>
+      </w:pPr>
+      <w:r>
+        <w:rPr>
+          <w:rtl w:val="0"/>
+        </w:rPr>
+      </w:r>
+    </w:p>
+    <w:p>
+      <w:pPr>
+        <w:keepNext w:val="0"/>
+        <w:keepLines w:val="0"/>
+        <w:pageBreakBefore w:val="0"/>
+        <w:widowControl w:val="1"/>
+        <w:pBdr>
+          <w:top w:space="0" w:sz="0" w:val="nil"/>
+          <w:left w:space="0" w:sz="0" w:val="nil"/>
+          <w:bottom w:space="0" w:sz="0" w:val="nil"/>
+          <w:right w:space="0" w:sz="0" w:val="nil"/>
+          <w:between w:space="0" w:sz="0" w:val="nil"/>
+        </w:pBdr>
+        <w:shd w:fill="auto" w:val="clear"/>
+        <w:spacing w:after="200" w:before="0" w:line="276" w:lineRule="auto"/>
+        <w:ind w:left="360" w:right="0" w:firstLine="0"/>
+        <w:jc w:val="left"/>
+        <w:rPr/>
+      </w:pPr>
+      <w:r>
+        <w:rPr>
+          <w:rtl w:val="0"/>
+        </w:rPr>
+      </w:r>
+    </w:p>
     <w:sectPr>
       <w:pgSz w:h="15840" w:w="12240" w:orient="portrait"/>
       <w:pgMar w:bottom="1440" w:top="1440" w:left="1800" w:right="1800" w:header="720" w:footer="720"/>
@@ -1933,6 +2231,116 @@
   <w:abstractNum w:abstractNumId="1">
     <w:lvl w:ilvl="0">
       <w:start w:val="1"/>
+      <w:numFmt w:val="decimal"/>
+      <w:lvlText w:val="%1."/>
+      <w:lvlJc w:val="left"/>
+      <w:pPr>
+        <w:ind w:left="720" w:hanging="360"/>
+      </w:pPr>
+      <w:rPr>
+        <w:u w:val="none"/>
+      </w:rPr>
+    </w:lvl>
+    <w:lvl w:ilvl="1">
+      <w:start w:val="1"/>
+      <w:numFmt w:val="lowerLetter"/>
+      <w:lvlText w:val="%2."/>
+      <w:lvlJc w:val="left"/>
+      <w:pPr>
+        <w:ind w:left="1440" w:hanging="360"/>
+      </w:pPr>
+      <w:rPr>
+        <w:u w:val="none"/>
+      </w:rPr>
+    </w:lvl>
+    <w:lvl w:ilvl="2">
+      <w:start w:val="1"/>
+      <w:numFmt w:val="lowerRoman"/>
+      <w:lvlText w:val="%3."/>
+      <w:lvlJc w:val="right"/>
+      <w:pPr>
+        <w:ind w:left="2160" w:hanging="360"/>
+      </w:pPr>
+      <w:rPr>
+        <w:u w:val="none"/>
+      </w:rPr>
+    </w:lvl>
+    <w:lvl w:ilvl="3">
+      <w:start w:val="1"/>
+      <w:numFmt w:val="decimal"/>
+      <w:lvlText w:val="%4."/>
+      <w:lvlJc w:val="left"/>
+      <w:pPr>
+        <w:ind w:left="2880" w:hanging="360"/>
+      </w:pPr>
+      <w:rPr>
+        <w:u w:val="none"/>
+      </w:rPr>
+    </w:lvl>
+    <w:lvl w:ilvl="4">
+      <w:start w:val="1"/>
+      <w:numFmt w:val="lowerLetter"/>
+      <w:lvlText w:val="%5."/>
+      <w:lvlJc w:val="left"/>
+      <w:pPr>
+        <w:ind w:left="3600" w:hanging="360"/>
+      </w:pPr>
+      <w:rPr>
+        <w:u w:val="none"/>
+      </w:rPr>
+    </w:lvl>
+    <w:lvl w:ilvl="5">
+      <w:start w:val="1"/>
+      <w:numFmt w:val="lowerRoman"/>
+      <w:lvlText w:val="%6."/>
+      <w:lvlJc w:val="right"/>
+      <w:pPr>
+        <w:ind w:left="4320" w:hanging="360"/>
+      </w:pPr>
+      <w:rPr>
+        <w:u w:val="none"/>
+      </w:rPr>
+    </w:lvl>
+    <w:lvl w:ilvl="6">
+      <w:start w:val="1"/>
+      <w:numFmt w:val="decimal"/>
+      <w:lvlText w:val="%7."/>
+      <w:lvlJc w:val="left"/>
+      <w:pPr>
+        <w:ind w:left="5040" w:hanging="360"/>
+      </w:pPr>
+      <w:rPr>
+        <w:u w:val="none"/>
+      </w:rPr>
+    </w:lvl>
+    <w:lvl w:ilvl="7">
+      <w:start w:val="1"/>
+      <w:numFmt w:val="lowerLetter"/>
+      <w:lvlText w:val="%8."/>
+      <w:lvlJc w:val="left"/>
+      <w:pPr>
+        <w:ind w:left="5760" w:hanging="360"/>
+      </w:pPr>
+      <w:rPr>
+        <w:u w:val="none"/>
+      </w:rPr>
+    </w:lvl>
+    <w:lvl w:ilvl="8">
+      <w:start w:val="1"/>
+      <w:numFmt w:val="lowerRoman"/>
+      <w:lvlText w:val="%9."/>
+      <w:lvlJc w:val="right"/>
+      <w:pPr>
+        <w:ind w:left="6480" w:hanging="360"/>
+      </w:pPr>
+      <w:rPr>
+        <w:u w:val="none"/>
+      </w:rPr>
+    </w:lvl>
+  </w:abstractNum>
+  <w:abstractNum w:abstractNumId="2">
+    <w:lvl w:ilvl="0">
+      <w:start w:val="1"/>
       <w:numFmt w:val="bullet"/>
       <w:lvlText w:val="●"/>
       <w:lvlJc w:val="left"/>
@@ -2026,6 +2434,9 @@
   </w:abstractNum>
   <w:num w:numId="1">
     <w:abstractNumId w:val="1"/>
+  </w:num>
+  <w:num w:numId="2">
+    <w:abstractNumId w:val="2"/>
   </w:num>
 </w:numbering>
 </file>

</xml_diff>